<commit_message>
Entrega Final Lab 10
</commit_message>
<xml_diff>
--- a/Docs/Observaciones-Lab 10.docx
+++ b/Docs/Observaciones-Lab 10.docx
@@ -1,6 +1,6 @@
 
 <file path=word/document.xml><?xml version="1.0" encoding="utf-8"?>
-<w:document xmlns:wpc="http://schemas.microsoft.com/office/word/2010/wordprocessingCanvas" xmlns:cx="http://schemas.microsoft.com/office/drawing/2014/chartex" xmlns:cx1="http://schemas.microsoft.com/office/drawing/2015/9/8/chartex" xmlns:cx2="http://schemas.microsoft.com/office/drawing/2015/10/21/chartex" xmlns:cx3="http://schemas.microsoft.com/office/drawing/2016/5/9/chartex" xmlns:cx4="http://schemas.microsoft.com/office/drawing/2016/5/10/chartex" xmlns:cx5="http://schemas.microsoft.com/office/drawing/2016/5/11/chartex" xmlns:cx6="http://schemas.microsoft.com/office/drawing/2016/5/12/chartex" xmlns:cx7="http://schemas.microsoft.com/office/drawing/2016/5/13/chartex" xmlns:cx8="http://schemas.microsoft.com/office/drawing/2016/5/14/chartex" xmlns:mc="http://schemas.openxmlformats.org/markup-compatibility/2006" xmlns:aink="http://schemas.microsoft.com/office/drawing/2016/ink" xmlns:am3d="http://schemas.microsoft.com/office/drawing/2017/model3d" xmlns:o="urn:schemas-microsoft-com:office:office" xmlns:r="http://schemas.openxmlformats.org/officeDocument/2006/relationships" xmlns:m="http://schemas.openxmlformats.org/officeDocument/2006/math" xmlns:v="urn:schemas-microsoft-com:vml" xmlns:wp14="http://schemas.microsoft.com/office/word/2010/wordprocessingDrawing" xmlns:wp="http://schemas.openxmlformats.org/drawingml/2006/wordprocessingDrawing" xmlns:w10="urn:schemas-microsoft-com:office:word" xmlns:w="http://schemas.openxmlformats.org/wordprocessingml/2006/main" xmlns:w14="http://schemas.microsoft.com/office/word/2010/wordml" xmlns:w15="http://schemas.microsoft.com/office/word/2012/wordml" xmlns:w16cex="http://schemas.microsoft.com/office/word/2018/wordml/cex" xmlns:w16cid="http://schemas.microsoft.com/office/word/2016/wordml/cid" xmlns:w16="http://schemas.microsoft.com/office/word/2018/wordml" xmlns:w16sdtdh="http://schemas.microsoft.com/office/word/2020/wordml/sdtdatahash" xmlns:w16se="http://schemas.microsoft.com/office/word/2015/wordml/symex" xmlns:wpg="http://schemas.microsoft.com/office/word/2010/wordprocessingGroup" xmlns:wpi="http://schemas.microsoft.com/office/word/2010/wordprocessingInk" xmlns:wne="http://schemas.microsoft.com/office/word/2006/wordml" xmlns:wps="http://schemas.microsoft.com/office/word/2010/wordprocessingShape" mc:Ignorable="w14 w15 w16se w16cid w16 w16cex w16sdtdh wp14">
+<w:document xmlns:wpc="http://schemas.microsoft.com/office/word/2010/wordprocessingCanvas" xmlns:cx="http://schemas.microsoft.com/office/drawing/2014/chartex" xmlns:cx1="http://schemas.microsoft.com/office/drawing/2015/9/8/chartex" xmlns:cx2="http://schemas.microsoft.com/office/drawing/2015/10/21/chartex" xmlns:cx3="http://schemas.microsoft.com/office/drawing/2016/5/9/chartex" xmlns:cx4="http://schemas.microsoft.com/office/drawing/2016/5/10/chartex" xmlns:cx5="http://schemas.microsoft.com/office/drawing/2016/5/11/chartex" xmlns:cx6="http://schemas.microsoft.com/office/drawing/2016/5/12/chartex" xmlns:cx7="http://schemas.microsoft.com/office/drawing/2016/5/13/chartex" xmlns:cx8="http://schemas.microsoft.com/office/drawing/2016/5/14/chartex" xmlns:mc="http://schemas.openxmlformats.org/markup-compatibility/2006" xmlns:aink="http://schemas.microsoft.com/office/drawing/2016/ink" xmlns:am3d="http://schemas.microsoft.com/office/drawing/2017/model3d" xmlns:o="urn:schemas-microsoft-com:office:office" xmlns:r="http://schemas.openxmlformats.org/officeDocument/2006/relationships" xmlns:m="http://schemas.openxmlformats.org/officeDocument/2006/math" xmlns:v="urn:schemas-microsoft-com:vml" xmlns:wp14="http://schemas.microsoft.com/office/word/2010/wordprocessingDrawing" xmlns:wp="http://schemas.openxmlformats.org/drawingml/2006/wordprocessingDrawing" xmlns:w10="urn:schemas-microsoft-com:office:word" xmlns:w="http://schemas.openxmlformats.org/wordprocessingml/2006/main" xmlns:w14="http://schemas.microsoft.com/office/word/2010/wordml" xmlns:w15="http://schemas.microsoft.com/office/word/2012/wordml" xmlns:w16cex="http://schemas.microsoft.com/office/word/2018/wordml/cex" xmlns:w16cid="http://schemas.microsoft.com/office/word/2016/wordml/cid" xmlns:w16="http://schemas.microsoft.com/office/word/2018/wordml" xmlns:w16se="http://schemas.microsoft.com/office/word/2015/wordml/symex" xmlns:wpg="http://schemas.microsoft.com/office/word/2010/wordprocessingGroup" xmlns:wpi="http://schemas.microsoft.com/office/word/2010/wordprocessingInk" xmlns:wne="http://schemas.microsoft.com/office/word/2006/wordml" xmlns:wps="http://schemas.microsoft.com/office/word/2010/wordprocessingShape" mc:Ignorable="w14 w15 w16se w16cid w16 w16cex wp14">
   <w:body>
     <w:p>
       <w:pPr>
@@ -25,69 +25,36 @@
     </w:p>
     <w:p>
       <w:pPr>
-        <w:spacing w:after="0"/>
-        <w:jc w:val="right"/>
-        <w:rPr>
-          <w:noProof w:val="0"/>
+        <w:rPr>
           <w:lang w:val="es-CO"/>
         </w:rPr>
       </w:pPr>
-      <w:r>
-        <w:rPr>
-          <w:noProof w:val="0"/>
-          <w:lang w:val="es-CO"/>
-        </w:rPr>
-        <w:t xml:space="preserve">Estudiante </w:t>
-      </w:r>
-      <w:r>
-        <w:rPr>
-          <w:noProof w:val="0"/>
-          <w:lang w:val="es-CO"/>
-        </w:rPr>
-        <w:t xml:space="preserve">1 Cod </w:t>
-      </w:r>
-      <w:proofErr w:type="spellStart"/>
-      <w:r>
-        <w:rPr>
-          <w:noProof w:val="0"/>
-          <w:lang w:val="es-CO"/>
-        </w:rPr>
-        <w:t>XXXX</w:t>
-      </w:r>
-      <w:proofErr w:type="spellEnd"/>
     </w:p>
     <w:p>
       <w:pPr>
-        <w:spacing w:after="0"/>
-        <w:jc w:val="right"/>
-        <w:rPr>
-          <w:noProof w:val="0"/>
+        <w:rPr>
           <w:lang w:val="es-CO"/>
         </w:rPr>
       </w:pPr>
       <w:r>
         <w:rPr>
-          <w:noProof w:val="0"/>
           <w:lang w:val="es-CO"/>
         </w:rPr>
-        <w:t xml:space="preserve">Estudiante </w:t>
+        <w:t>Cristian Armando Sánchez Ocampo ca.sanchezo1@uniandes.edu.co 202022112</w:t>
       </w:r>
+    </w:p>
+    <w:p>
+      <w:pPr>
+        <w:rPr>
+          <w:lang w:val="es-CO"/>
+        </w:rPr>
+      </w:pPr>
       <w:r>
         <w:rPr>
-          <w:noProof w:val="0"/>
           <w:lang w:val="es-CO"/>
         </w:rPr>
-        <w:t xml:space="preserve">2 Cod </w:t>
+        <w:t>Luis Felipe Dussán R lf.dussan@uniandes.edu.co 201912308</w:t>
       </w:r>
-      <w:proofErr w:type="spellStart"/>
-      <w:r>
-        <w:rPr>
-          <w:noProof w:val="0"/>
-          <w:lang w:val="es-CO"/>
-        </w:rPr>
-        <w:t>XXXX</w:t>
-      </w:r>
-      <w:proofErr w:type="spellEnd"/>
     </w:p>
     <w:p>
       <w:pPr>
@@ -141,6 +108,83 @@
           <w:lang w:val="es-419"/>
         </w:rPr>
       </w:pPr>
+      <w:r>
+        <w:rPr>
+          <w:rFonts w:ascii="Dax-Regular" w:hAnsi="Dax-Regular"/>
+          <w:lang w:val="es-419"/>
+        </w:rPr>
+        <w:t>La función que se usa es sys.setrcursionlimit.</w:t>
+      </w:r>
+    </w:p>
+    <w:p>
+      <w:pPr>
+        <w:pStyle w:val="ListParagraph"/>
+        <w:spacing w:after="0"/>
+        <w:jc w:val="both"/>
+        <w:rPr>
+          <w:rFonts w:ascii="Dax-Regular" w:hAnsi="Dax-Regular"/>
+          <w:lang w:val="es-419"/>
+        </w:rPr>
+      </w:pPr>
+      <w:r>
+        <w:rPr>
+          <w:rFonts w:ascii="Dax-Regular" w:hAnsi="Dax-Regular"/>
+          <w:noProof/>
+          <w:lang w:val="es-419"/>
+        </w:rPr>
+        <w:drawing>
+          <wp:inline distT="0" distB="0" distL="0" distR="0" wp14:anchorId="4242F5E8" wp14:editId="4EDD6792">
+            <wp:extent cx="5321300" cy="1536700"/>
+            <wp:effectExtent l="0" t="0" r="0" b="0"/>
+            <wp:docPr id="1" name="Picture 1" descr="Text&#10;&#10;Description automatically generated"/>
+            <wp:cNvGraphicFramePr>
+              <a:graphicFrameLocks xmlns:a="http://schemas.openxmlformats.org/drawingml/2006/main" noChangeAspect="1"/>
+            </wp:cNvGraphicFramePr>
+            <a:graphic xmlns:a="http://schemas.openxmlformats.org/drawingml/2006/main">
+              <a:graphicData uri="http://schemas.openxmlformats.org/drawingml/2006/picture">
+                <pic:pic xmlns:pic="http://schemas.openxmlformats.org/drawingml/2006/picture">
+                  <pic:nvPicPr>
+                    <pic:cNvPr id="1" name="Picture 1" descr="Text&#10;&#10;Description automatically generated"/>
+                    <pic:cNvPicPr/>
+                  </pic:nvPicPr>
+                  <pic:blipFill>
+                    <a:blip r:embed="rId8">
+                      <a:extLst>
+                        <a:ext uri="{28A0092B-C50C-407E-A947-70E740481C1C}">
+                          <a14:useLocalDpi xmlns:a14="http://schemas.microsoft.com/office/drawing/2010/main" val="0"/>
+                        </a:ext>
+                      </a:extLst>
+                    </a:blip>
+                    <a:stretch>
+                      <a:fillRect/>
+                    </a:stretch>
+                  </pic:blipFill>
+                  <pic:spPr>
+                    <a:xfrm>
+                      <a:off x="0" y="0"/>
+                      <a:ext cx="5321300" cy="1536700"/>
+                    </a:xfrm>
+                    <a:prstGeom prst="rect">
+                      <a:avLst/>
+                    </a:prstGeom>
+                  </pic:spPr>
+                </pic:pic>
+              </a:graphicData>
+            </a:graphic>
+          </wp:inline>
+        </w:drawing>
+      </w:r>
+    </w:p>
+    <w:p>
+      <w:pPr>
+        <w:pStyle w:val="ListParagraph"/>
+        <w:spacing w:after="0"/>
+        <w:jc w:val="both"/>
+        <w:rPr>
+          <w:rFonts w:ascii="Dax-Regular" w:hAnsi="Dax-Regular"/>
+          <w:lang w:val="es-419"/>
+        </w:rPr>
+      </w:pPr>
     </w:p>
     <w:p>
       <w:pPr>
@@ -167,6 +211,24 @@
     <w:p>
       <w:pPr>
         <w:pStyle w:val="ListParagraph"/>
+        <w:spacing w:after="0"/>
+        <w:jc w:val="both"/>
+        <w:rPr>
+          <w:rFonts w:ascii="Dax-Regular" w:hAnsi="Dax-Regular"/>
+          <w:lang w:val="es-419"/>
+        </w:rPr>
+      </w:pPr>
+      <w:r>
+        <w:rPr>
+          <w:rFonts w:ascii="Dax-Regular" w:hAnsi="Dax-Regular"/>
+          <w:lang w:val="es-419"/>
+        </w:rPr>
+        <w:t>Porque se está realizadno una recursión muy grande y python por naturaleza, solo recibe los valores de 10^4.</w:t>
+      </w:r>
+    </w:p>
+    <w:p>
+      <w:pPr>
+        <w:pStyle w:val="ListParagraph"/>
         <w:rPr>
           <w:rFonts w:ascii="Dax-Regular" w:hAnsi="Dax-Regular"/>
           <w:lang w:val="es-419"/>
@@ -205,6 +267,24 @@
           <w:lang w:val="es-419"/>
         </w:rPr>
       </w:pPr>
+      <w:r>
+        <w:rPr>
+          <w:rFonts w:ascii="Dax-Regular" w:hAnsi="Dax-Regular"/>
+          <w:lang w:val="es-419"/>
+        </w:rPr>
+        <w:t>10^4</w:t>
+      </w:r>
+    </w:p>
+    <w:p>
+      <w:pPr>
+        <w:pStyle w:val="ListParagraph"/>
+        <w:spacing w:after="0"/>
+        <w:jc w:val="both"/>
+        <w:rPr>
+          <w:rFonts w:ascii="Dax-Regular" w:hAnsi="Dax-Regular"/>
+          <w:lang w:val="es-419"/>
+        </w:rPr>
+      </w:pPr>
     </w:p>
     <w:p>
       <w:pPr>
@@ -231,6 +311,263 @@
     <w:p>
       <w:pPr>
         <w:pStyle w:val="ListParagraph"/>
+        <w:spacing w:after="0"/>
+        <w:jc w:val="both"/>
+        <w:rPr>
+          <w:rFonts w:ascii="Dax-Regular" w:hAnsi="Dax-Regular"/>
+          <w:lang w:val="es-419"/>
+        </w:rPr>
+      </w:pPr>
+      <w:r>
+        <w:rPr>
+          <w:rFonts w:ascii="Dax-Regular" w:hAnsi="Dax-Regular"/>
+          <w:noProof/>
+          <w:lang w:val="es-419"/>
+        </w:rPr>
+        <w:drawing>
+          <wp:inline distT="0" distB="0" distL="0" distR="0" wp14:anchorId="04FBF887" wp14:editId="1676D041">
+            <wp:extent cx="4639112" cy="2680376"/>
+            <wp:effectExtent l="0" t="0" r="0" b="0"/>
+            <wp:docPr id="3" name="Picture 3" descr="Table&#10;&#10;Description automatically generated"/>
+            <wp:cNvGraphicFramePr>
+              <a:graphicFrameLocks xmlns:a="http://schemas.openxmlformats.org/drawingml/2006/main" noChangeAspect="1"/>
+            </wp:cNvGraphicFramePr>
+            <a:graphic xmlns:a="http://schemas.openxmlformats.org/drawingml/2006/main">
+              <a:graphicData uri="http://schemas.openxmlformats.org/drawingml/2006/picture">
+                <pic:pic xmlns:pic="http://schemas.openxmlformats.org/drawingml/2006/picture">
+                  <pic:nvPicPr>
+                    <pic:cNvPr id="3" name="Picture 3" descr="Table&#10;&#10;Description automatically generated"/>
+                    <pic:cNvPicPr/>
+                  </pic:nvPicPr>
+                  <pic:blipFill>
+                    <a:blip r:embed="rId9">
+                      <a:extLst>
+                        <a:ext uri="{28A0092B-C50C-407E-A947-70E740481C1C}">
+                          <a14:useLocalDpi xmlns:a14="http://schemas.microsoft.com/office/drawing/2010/main" val="0"/>
+                        </a:ext>
+                      </a:extLst>
+                    </a:blip>
+                    <a:stretch>
+                      <a:fillRect/>
+                    </a:stretch>
+                  </pic:blipFill>
+                  <pic:spPr>
+                    <a:xfrm>
+                      <a:off x="0" y="0"/>
+                      <a:ext cx="4654351" cy="2689181"/>
+                    </a:xfrm>
+                    <a:prstGeom prst="rect">
+                      <a:avLst/>
+                    </a:prstGeom>
+                  </pic:spPr>
+                </pic:pic>
+              </a:graphicData>
+            </a:graphic>
+          </wp:inline>
+        </w:drawing>
+      </w:r>
+    </w:p>
+    <w:p>
+      <w:pPr>
+        <w:pStyle w:val="ListParagraph"/>
+        <w:spacing w:after="0"/>
+        <w:jc w:val="both"/>
+        <w:rPr>
+          <w:rFonts w:ascii="Dax-Regular" w:hAnsi="Dax-Regular"/>
+          <w:lang w:val="es-419"/>
+        </w:rPr>
+      </w:pPr>
+      <w:r>
+        <w:lastRenderedPageBreak/>
+        <w:drawing>
+          <wp:anchor distT="0" distB="0" distL="114300" distR="114300" simplePos="0" relativeHeight="251658240" behindDoc="0" locked="0" layoutInCell="1" allowOverlap="1" wp14:anchorId="0B667E37" wp14:editId="26A8FCA0">
+            <wp:simplePos x="1375794" y="914400"/>
+            <wp:positionH relativeFrom="column">
+              <wp:align>left</wp:align>
+            </wp:positionH>
+            <wp:positionV relativeFrom="paragraph">
+              <wp:align>top</wp:align>
+            </wp:positionV>
+            <wp:extent cx="4572000" cy="2743200"/>
+            <wp:effectExtent l="0" t="0" r="12700" b="12700"/>
+            <wp:wrapSquare wrapText="bothSides"/>
+            <wp:docPr id="2" name="Chart 2">
+              <a:extLst xmlns:a="http://schemas.openxmlformats.org/drawingml/2006/main">
+                <a:ext uri="{FF2B5EF4-FFF2-40B4-BE49-F238E27FC236}">
+                  <a16:creationId xmlns:a16="http://schemas.microsoft.com/office/drawing/2014/main" id="{A1C7DBB2-DD88-CD46-A9FD-CE9DBC5F96D1}"/>
+                </a:ext>
+              </a:extLst>
+            </wp:docPr>
+            <wp:cNvGraphicFramePr/>
+            <a:graphic xmlns:a="http://schemas.openxmlformats.org/drawingml/2006/main">
+              <a:graphicData uri="http://schemas.openxmlformats.org/drawingml/2006/chart">
+                <c:chart xmlns:c="http://schemas.openxmlformats.org/drawingml/2006/chart" xmlns:r="http://schemas.openxmlformats.org/officeDocument/2006/relationships" r:id="rId10"/>
+              </a:graphicData>
+            </a:graphic>
+          </wp:anchor>
+        </w:drawing>
+      </w:r>
+    </w:p>
+    <w:p>
+      <w:pPr>
+        <w:rPr>
+          <w:lang w:val="es-419"/>
+        </w:rPr>
+      </w:pPr>
+    </w:p>
+    <w:p>
+      <w:pPr>
+        <w:rPr>
+          <w:lang w:val="es-419"/>
+        </w:rPr>
+      </w:pPr>
+    </w:p>
+    <w:p>
+      <w:pPr>
+        <w:rPr>
+          <w:lang w:val="es-419"/>
+        </w:rPr>
+      </w:pPr>
+    </w:p>
+    <w:p>
+      <w:pPr>
+        <w:rPr>
+          <w:lang w:val="es-419"/>
+        </w:rPr>
+      </w:pPr>
+    </w:p>
+    <w:p>
+      <w:pPr>
+        <w:rPr>
+          <w:lang w:val="es-419"/>
+        </w:rPr>
+      </w:pPr>
+    </w:p>
+    <w:p>
+      <w:pPr>
+        <w:rPr>
+          <w:lang w:val="es-419"/>
+        </w:rPr>
+      </w:pPr>
+    </w:p>
+    <w:p>
+      <w:pPr>
+        <w:rPr>
+          <w:lang w:val="es-419"/>
+        </w:rPr>
+      </w:pPr>
+    </w:p>
+    <w:p>
+      <w:pPr>
+        <w:pStyle w:val="ListParagraph"/>
+        <w:spacing w:after="0"/>
+        <w:jc w:val="both"/>
+        <w:rPr>
+          <w:rFonts w:ascii="Dax-Regular" w:hAnsi="Dax-Regular"/>
+          <w:lang w:val="es-419"/>
+        </w:rPr>
+      </w:pPr>
+    </w:p>
+    <w:p>
+      <w:pPr>
+        <w:pStyle w:val="ListParagraph"/>
+        <w:spacing w:after="0"/>
+        <w:jc w:val="both"/>
+        <w:rPr>
+          <w:rFonts w:ascii="Dax-Regular" w:hAnsi="Dax-Regular"/>
+          <w:lang w:val="es-419"/>
+        </w:rPr>
+      </w:pPr>
+    </w:p>
+    <w:p>
+      <w:pPr>
+        <w:pStyle w:val="ListParagraph"/>
+        <w:spacing w:after="0"/>
+        <w:jc w:val="both"/>
+        <w:rPr>
+          <w:rFonts w:ascii="Dax-Regular" w:hAnsi="Dax-Regular"/>
+          <w:lang w:val="es-419"/>
+        </w:rPr>
+      </w:pPr>
+    </w:p>
+    <w:p>
+      <w:pPr>
+        <w:pStyle w:val="ListParagraph"/>
+        <w:spacing w:after="0"/>
+        <w:jc w:val="both"/>
+        <w:rPr>
+          <w:rFonts w:ascii="Dax-Regular" w:hAnsi="Dax-Regular"/>
+          <w:lang w:val="es-419"/>
+        </w:rPr>
+      </w:pPr>
+      <w:r>
+        <w:rPr>
+          <w:rFonts w:ascii="Dax-Regular" w:hAnsi="Dax-Regular"/>
+          <w:lang w:val="es-419"/>
+        </w:rPr>
+        <w:br w:type="textWrapping" w:clear="all"/>
+        <w:t>Eje x : Tiempo</w:t>
+      </w:r>
+    </w:p>
+    <w:p>
+      <w:pPr>
+        <w:pStyle w:val="ListParagraph"/>
+        <w:spacing w:after="0"/>
+        <w:jc w:val="both"/>
+        <w:rPr>
+          <w:rFonts w:ascii="Dax-Regular" w:hAnsi="Dax-Regular"/>
+          <w:lang w:val="es-419"/>
+        </w:rPr>
+      </w:pPr>
+      <w:r>
+        <w:rPr>
+          <w:rFonts w:ascii="Dax-Regular" w:hAnsi="Dax-Regular"/>
+          <w:lang w:val="es-419"/>
+        </w:rPr>
+        <w:t xml:space="preserve">Eje y : </w:t>
+      </w:r>
+      <w:r>
+        <w:rPr>
+          <w:rFonts w:ascii="Dax-Regular" w:hAnsi="Dax-Regular"/>
+          <w:lang w:val="es-419"/>
+        </w:rPr>
+        <w:t>Cantidad</w:t>
+      </w:r>
+    </w:p>
+    <w:p>
+      <w:pPr>
+        <w:pStyle w:val="ListParagraph"/>
+        <w:spacing w:after="0"/>
+        <w:jc w:val="both"/>
+        <w:rPr>
+          <w:rFonts w:ascii="Dax-Regular" w:hAnsi="Dax-Regular"/>
+          <w:lang w:val="es-419"/>
+        </w:rPr>
+      </w:pPr>
+    </w:p>
+    <w:p>
+      <w:pPr>
+        <w:pStyle w:val="ListParagraph"/>
+        <w:spacing w:after="0"/>
+        <w:jc w:val="both"/>
+        <w:rPr>
+          <w:rFonts w:ascii="Dax-Regular" w:hAnsi="Dax-Regular"/>
+          <w:lang w:val="es-419"/>
+        </w:rPr>
+      </w:pPr>
+      <w:r>
+        <w:rPr>
+          <w:rFonts w:ascii="Dax-Regular" w:hAnsi="Dax-Regular"/>
+          <w:lang w:val="es-419"/>
+        </w:rPr>
+        <w:t xml:space="preserve">Entre más cantidad de arcos y vertices, mayor es el tiempo. Esta relación se puede representar como una función exponencial. </w:t>
+      </w:r>
+    </w:p>
+    <w:p>
+      <w:pPr>
+        <w:spacing w:after="0"/>
+        <w:ind w:left="360"/>
+        <w:jc w:val="both"/>
         <w:rPr>
           <w:rFonts w:ascii="Dax-Regular" w:hAnsi="Dax-Regular"/>
           <w:lang w:val="es-419"/>
@@ -262,6 +599,58 @@
     <w:p>
       <w:pPr>
         <w:pStyle w:val="ListParagraph"/>
+        <w:spacing w:after="0"/>
+        <w:jc w:val="both"/>
+        <w:rPr>
+          <w:rFonts w:ascii="Dax-Regular" w:hAnsi="Dax-Regular"/>
+          <w:lang w:val="es-419"/>
+        </w:rPr>
+      </w:pPr>
+    </w:p>
+    <w:p>
+      <w:pPr>
+        <w:pStyle w:val="ListParagraph"/>
+        <w:numPr>
+          <w:ilvl w:val="0"/>
+          <w:numId w:val="15"/>
+        </w:numPr>
+        <w:rPr>
+          <w:rFonts w:ascii="Dax-Regular" w:hAnsi="Dax-Regular"/>
+          <w:lang w:val="es-419"/>
+        </w:rPr>
+      </w:pPr>
+      <w:r>
+        <w:rPr>
+          <w:rFonts w:ascii="Dax-Regular" w:hAnsi="Dax-Regular"/>
+          <w:lang w:val="es-419"/>
+        </w:rPr>
+        <w:t>Las aristas tienen un sentido definido ,</w:t>
+      </w:r>
+    </w:p>
+    <w:p>
+      <w:pPr>
+        <w:pStyle w:val="ListParagraph"/>
+        <w:numPr>
+          <w:ilvl w:val="0"/>
+          <w:numId w:val="15"/>
+        </w:numPr>
+        <w:rPr>
+          <w:rFonts w:ascii="Dax-Regular" w:hAnsi="Dax-Regular"/>
+          <w:lang w:val="es-419"/>
+        </w:rPr>
+      </w:pPr>
+      <w:r>
+        <w:rPr>
+          <w:rFonts w:ascii="Dax-Regular" w:hAnsi="Dax-Regular"/>
+          <w:lang w:val="es-419"/>
+        </w:rPr>
+        <w:t xml:space="preserve">Sus arcos definen una relación en un solo sentido. </w:t>
+      </w:r>
+    </w:p>
+    <w:p>
+      <w:pPr>
+        <w:pStyle w:val="ListParagraph"/>
+        <w:ind w:left="1440"/>
         <w:rPr>
           <w:rFonts w:ascii="Dax-Regular" w:hAnsi="Dax-Regular"/>
           <w:lang w:val="es-419"/>
@@ -298,6 +687,13 @@
           <w:lang w:val="es-419"/>
         </w:rPr>
       </w:pPr>
+      <w:r>
+        <w:rPr>
+          <w:rFonts w:ascii="Dax-Regular" w:hAnsi="Dax-Regular"/>
+          <w:lang w:val="es-419"/>
+        </w:rPr>
+        <w:t>14000</w:t>
+      </w:r>
     </w:p>
     <w:p>
       <w:pPr>
@@ -329,6 +725,13 @@
           <w:lang w:val="es-419"/>
         </w:rPr>
       </w:pPr>
+      <w:r>
+        <w:rPr>
+          <w:rFonts w:ascii="Dax-Regular" w:hAnsi="Dax-Regular"/>
+          <w:lang w:val="es-419"/>
+        </w:rPr>
+        <w:t xml:space="preserve">Lista de adyacencia. </w:t>
+      </w:r>
     </w:p>
     <w:p>
       <w:pPr>
@@ -355,11 +758,55 @@
     <w:p>
       <w:pPr>
         <w:pStyle w:val="ListParagraph"/>
-        <w:rPr>
-          <w:rFonts w:ascii="Dax-Regular" w:hAnsi="Dax-Regular"/>
-          <w:lang w:val="es-419"/>
-        </w:rPr>
-      </w:pPr>
+        <w:numPr>
+          <w:ilvl w:val="0"/>
+          <w:numId w:val="14"/>
+        </w:numPr>
+        <w:shd w:val="clear" w:color="auto" w:fill="1E1E1E"/>
+        <w:spacing w:after="0" w:line="270" w:lineRule="atLeast"/>
+        <w:rPr>
+          <w:rFonts w:ascii="Menlo" w:eastAsia="Times New Roman" w:hAnsi="Menlo" w:cs="Menlo"/>
+          <w:color w:val="C5C8C6"/>
+          <w:sz w:val="18"/>
+          <w:szCs w:val="18"/>
+          <w:lang w:val="en-CO" w:eastAsia="en-US"/>
+        </w:rPr>
+      </w:pPr>
+      <w:r>
+        <w:rPr>
+          <w:rFonts w:ascii="Menlo" w:eastAsia="Times New Roman" w:hAnsi="Menlo" w:cs="Menlo"/>
+          <w:color w:val="CE6700"/>
+          <w:sz w:val="18"/>
+          <w:szCs w:val="18"/>
+          <w:lang w:val="en-CO" w:eastAsia="en-US"/>
+        </w:rPr>
+        <w:t>compareStopIds</w:t>
+      </w:r>
+    </w:p>
+    <w:p>
+      <w:pPr>
+        <w:pStyle w:val="ListParagraph"/>
+        <w:rPr>
+          <w:rFonts w:ascii="Dax-Regular" w:hAnsi="Dax-Regular"/>
+          <w:lang w:val="es-419"/>
+        </w:rPr>
+      </w:pPr>
+    </w:p>
+    <w:p>
+      <w:pPr>
+        <w:pStyle w:val="ListParagraph"/>
+        <w:rPr>
+          <w:rFonts w:ascii="Dax-Regular" w:hAnsi="Dax-Regular"/>
+          <w:lang w:val="es-419"/>
+        </w:rPr>
+      </w:pPr>
+      <w:r>
+        <w:rPr>
+          <w:rFonts w:ascii="Dax-Regular" w:hAnsi="Dax-Regular"/>
+          <w:lang w:val="es-419"/>
+        </w:rPr>
+        <w:t xml:space="preserve">Compara las estaciones de cada ruta . </w:t>
+      </w:r>
     </w:p>
     <w:p>
       <w:pPr>
@@ -383,7 +830,7 @@
 </file>
 
 <file path=word/numbering.xml><?xml version="1.0" encoding="utf-8"?>
-<w:numbering xmlns:wpc="http://schemas.microsoft.com/office/word/2010/wordprocessingCanvas" xmlns:cx="http://schemas.microsoft.com/office/drawing/2014/chartex" xmlns:cx1="http://schemas.microsoft.com/office/drawing/2015/9/8/chartex" xmlns:cx2="http://schemas.microsoft.com/office/drawing/2015/10/21/chartex" xmlns:cx3="http://schemas.microsoft.com/office/drawing/2016/5/9/chartex" xmlns:cx4="http://schemas.microsoft.com/office/drawing/2016/5/10/chartex" xmlns:cx5="http://schemas.microsoft.com/office/drawing/2016/5/11/chartex" xmlns:cx6="http://schemas.microsoft.com/office/drawing/2016/5/12/chartex" xmlns:cx7="http://schemas.microsoft.com/office/drawing/2016/5/13/chartex" xmlns:cx8="http://schemas.microsoft.com/office/drawing/2016/5/14/chartex" xmlns:mc="http://schemas.openxmlformats.org/markup-compatibility/2006" xmlns:aink="http://schemas.microsoft.com/office/drawing/2016/ink" xmlns:am3d="http://schemas.microsoft.com/office/drawing/2017/model3d" xmlns:o="urn:schemas-microsoft-com:office:office" xmlns:r="http://schemas.openxmlformats.org/officeDocument/2006/relationships" xmlns:m="http://schemas.openxmlformats.org/officeDocument/2006/math" xmlns:v="urn:schemas-microsoft-com:vml" xmlns:wp14="http://schemas.microsoft.com/office/word/2010/wordprocessingDrawing" xmlns:wp="http://schemas.openxmlformats.org/drawingml/2006/wordprocessingDrawing" xmlns:w10="urn:schemas-microsoft-com:office:word" xmlns:w="http://schemas.openxmlformats.org/wordprocessingml/2006/main" xmlns:w14="http://schemas.microsoft.com/office/word/2010/wordml" xmlns:w15="http://schemas.microsoft.com/office/word/2012/wordml" xmlns:w16cex="http://schemas.microsoft.com/office/word/2018/wordml/cex" xmlns:w16cid="http://schemas.microsoft.com/office/word/2016/wordml/cid" xmlns:w16="http://schemas.microsoft.com/office/word/2018/wordml" xmlns:w16sdtdh="http://schemas.microsoft.com/office/word/2020/wordml/sdtdatahash" xmlns:w16se="http://schemas.microsoft.com/office/word/2015/wordml/symex" xmlns:wpg="http://schemas.microsoft.com/office/word/2010/wordprocessingGroup" xmlns:wpi="http://schemas.microsoft.com/office/word/2010/wordprocessingInk" xmlns:wne="http://schemas.microsoft.com/office/word/2006/wordml" xmlns:wps="http://schemas.microsoft.com/office/word/2010/wordprocessingShape" mc:Ignorable="w14 w15 w16se w16cid w16 w16cex w16sdtdh wp14">
+<w:numbering xmlns:wpc="http://schemas.microsoft.com/office/word/2010/wordprocessingCanvas" xmlns:cx="http://schemas.microsoft.com/office/drawing/2014/chartex" xmlns:cx1="http://schemas.microsoft.com/office/drawing/2015/9/8/chartex" xmlns:cx2="http://schemas.microsoft.com/office/drawing/2015/10/21/chartex" xmlns:cx3="http://schemas.microsoft.com/office/drawing/2016/5/9/chartex" xmlns:cx4="http://schemas.microsoft.com/office/drawing/2016/5/10/chartex" xmlns:cx5="http://schemas.microsoft.com/office/drawing/2016/5/11/chartex" xmlns:cx6="http://schemas.microsoft.com/office/drawing/2016/5/12/chartex" xmlns:cx7="http://schemas.microsoft.com/office/drawing/2016/5/13/chartex" xmlns:cx8="http://schemas.microsoft.com/office/drawing/2016/5/14/chartex" xmlns:mc="http://schemas.openxmlformats.org/markup-compatibility/2006" xmlns:aink="http://schemas.microsoft.com/office/drawing/2016/ink" xmlns:am3d="http://schemas.microsoft.com/office/drawing/2017/model3d" xmlns:o="urn:schemas-microsoft-com:office:office" xmlns:r="http://schemas.openxmlformats.org/officeDocument/2006/relationships" xmlns:m="http://schemas.openxmlformats.org/officeDocument/2006/math" xmlns:v="urn:schemas-microsoft-com:vml" xmlns:wp14="http://schemas.microsoft.com/office/word/2010/wordprocessingDrawing" xmlns:wp="http://schemas.openxmlformats.org/drawingml/2006/wordprocessingDrawing" xmlns:w10="urn:schemas-microsoft-com:office:word" xmlns:w="http://schemas.openxmlformats.org/wordprocessingml/2006/main" xmlns:w14="http://schemas.microsoft.com/office/word/2010/wordml" xmlns:w15="http://schemas.microsoft.com/office/word/2012/wordml" xmlns:w16cex="http://schemas.microsoft.com/office/word/2018/wordml/cex" xmlns:w16cid="http://schemas.microsoft.com/office/word/2016/wordml/cid" xmlns:w16="http://schemas.microsoft.com/office/word/2018/wordml" xmlns:w16se="http://schemas.microsoft.com/office/word/2015/wordml/symex" xmlns:wpg="http://schemas.microsoft.com/office/word/2010/wordprocessingGroup" xmlns:wpi="http://schemas.microsoft.com/office/word/2010/wordprocessingInk" xmlns:wne="http://schemas.microsoft.com/office/word/2006/wordml" xmlns:wps="http://schemas.microsoft.com/office/word/2010/wordprocessingShape" mc:Ignorable="w14 w15 w16se w16cid w16 w16cex wp14">
   <w:abstractNum w:abstractNumId="0" w15:restartNumberingAfterBreak="0">
     <w:nsid w:val="00F45053"/>
     <w:multiLevelType w:val="hybridMultilevel"/>
@@ -1009,6 +1456,119 @@
     </w:lvl>
   </w:abstractNum>
   <w:abstractNum w:abstractNumId="6" w15:restartNumberingAfterBreak="0">
+    <w:nsid w:val="30893FFF"/>
+    <w:multiLevelType w:val="hybridMultilevel"/>
+    <w:tmpl w:val="98EC24A0"/>
+    <w:lvl w:ilvl="0" w:tplc="04090001">
+      <w:start w:val="1"/>
+      <w:numFmt w:val="bullet"/>
+      <w:lvlText w:val=""/>
+      <w:lvlJc w:val="left"/>
+      <w:pPr>
+        <w:ind w:left="1440" w:hanging="360"/>
+      </w:pPr>
+      <w:rPr>
+        <w:rFonts w:ascii="Symbol" w:hAnsi="Symbol" w:hint="default"/>
+      </w:rPr>
+    </w:lvl>
+    <w:lvl w:ilvl="1" w:tplc="04090003" w:tentative="1">
+      <w:start w:val="1"/>
+      <w:numFmt w:val="bullet"/>
+      <w:lvlText w:val="o"/>
+      <w:lvlJc w:val="left"/>
+      <w:pPr>
+        <w:ind w:left="2160" w:hanging="360"/>
+      </w:pPr>
+      <w:rPr>
+        <w:rFonts w:ascii="Courier New" w:hAnsi="Courier New" w:hint="default"/>
+      </w:rPr>
+    </w:lvl>
+    <w:lvl w:ilvl="2" w:tplc="04090005" w:tentative="1">
+      <w:start w:val="1"/>
+      <w:numFmt w:val="bullet"/>
+      <w:lvlText w:val=""/>
+      <w:lvlJc w:val="left"/>
+      <w:pPr>
+        <w:ind w:left="2880" w:hanging="360"/>
+      </w:pPr>
+      <w:rPr>
+        <w:rFonts w:ascii="Wingdings" w:hAnsi="Wingdings" w:hint="default"/>
+      </w:rPr>
+    </w:lvl>
+    <w:lvl w:ilvl="3" w:tplc="04090001" w:tentative="1">
+      <w:start w:val="1"/>
+      <w:numFmt w:val="bullet"/>
+      <w:lvlText w:val=""/>
+      <w:lvlJc w:val="left"/>
+      <w:pPr>
+        <w:ind w:left="3600" w:hanging="360"/>
+      </w:pPr>
+      <w:rPr>
+        <w:rFonts w:ascii="Symbol" w:hAnsi="Symbol" w:hint="default"/>
+      </w:rPr>
+    </w:lvl>
+    <w:lvl w:ilvl="4" w:tplc="04090003" w:tentative="1">
+      <w:start w:val="1"/>
+      <w:numFmt w:val="bullet"/>
+      <w:lvlText w:val="o"/>
+      <w:lvlJc w:val="left"/>
+      <w:pPr>
+        <w:ind w:left="4320" w:hanging="360"/>
+      </w:pPr>
+      <w:rPr>
+        <w:rFonts w:ascii="Courier New" w:hAnsi="Courier New" w:hint="default"/>
+      </w:rPr>
+    </w:lvl>
+    <w:lvl w:ilvl="5" w:tplc="04090005" w:tentative="1">
+      <w:start w:val="1"/>
+      <w:numFmt w:val="bullet"/>
+      <w:lvlText w:val=""/>
+      <w:lvlJc w:val="left"/>
+      <w:pPr>
+        <w:ind w:left="5040" w:hanging="360"/>
+      </w:pPr>
+      <w:rPr>
+        <w:rFonts w:ascii="Wingdings" w:hAnsi="Wingdings" w:hint="default"/>
+      </w:rPr>
+    </w:lvl>
+    <w:lvl w:ilvl="6" w:tplc="04090001" w:tentative="1">
+      <w:start w:val="1"/>
+      <w:numFmt w:val="bullet"/>
+      <w:lvlText w:val=""/>
+      <w:lvlJc w:val="left"/>
+      <w:pPr>
+        <w:ind w:left="5760" w:hanging="360"/>
+      </w:pPr>
+      <w:rPr>
+        <w:rFonts w:ascii="Symbol" w:hAnsi="Symbol" w:hint="default"/>
+      </w:rPr>
+    </w:lvl>
+    <w:lvl w:ilvl="7" w:tplc="04090003" w:tentative="1">
+      <w:start w:val="1"/>
+      <w:numFmt w:val="bullet"/>
+      <w:lvlText w:val="o"/>
+      <w:lvlJc w:val="left"/>
+      <w:pPr>
+        <w:ind w:left="6480" w:hanging="360"/>
+      </w:pPr>
+      <w:rPr>
+        <w:rFonts w:ascii="Courier New" w:hAnsi="Courier New" w:hint="default"/>
+      </w:rPr>
+    </w:lvl>
+    <w:lvl w:ilvl="8" w:tplc="04090005" w:tentative="1">
+      <w:start w:val="1"/>
+      <w:numFmt w:val="bullet"/>
+      <w:lvlText w:val=""/>
+      <w:lvlJc w:val="left"/>
+      <w:pPr>
+        <w:ind w:left="7200" w:hanging="360"/>
+      </w:pPr>
+      <w:rPr>
+        <w:rFonts w:ascii="Wingdings" w:hAnsi="Wingdings" w:hint="default"/>
+      </w:rPr>
+    </w:lvl>
+  </w:abstractNum>
+  <w:abstractNum w:abstractNumId="7" w15:restartNumberingAfterBreak="0">
     <w:nsid w:val="37777CB3"/>
     <w:multiLevelType w:val="hybridMultilevel"/>
     <w:tmpl w:val="211EC694"/>
@@ -1094,7 +1654,7 @@
       </w:pPr>
     </w:lvl>
   </w:abstractNum>
-  <w:abstractNum w:abstractNumId="7" w15:restartNumberingAfterBreak="0">
+  <w:abstractNum w:abstractNumId="8" w15:restartNumberingAfterBreak="0">
     <w:nsid w:val="446D4DDB"/>
     <w:multiLevelType w:val="multilevel"/>
     <w:tmpl w:val="0409001D"/>
@@ -1207,7 +1767,7 @@
       </w:rPr>
     </w:lvl>
   </w:abstractNum>
-  <w:abstractNum w:abstractNumId="8" w15:restartNumberingAfterBreak="0">
+  <w:abstractNum w:abstractNumId="9" w15:restartNumberingAfterBreak="0">
     <w:nsid w:val="4723600A"/>
     <w:multiLevelType w:val="hybridMultilevel"/>
     <w:tmpl w:val="731ED4AE"/>
@@ -1293,7 +1853,7 @@
       </w:pPr>
     </w:lvl>
   </w:abstractNum>
-  <w:abstractNum w:abstractNumId="9" w15:restartNumberingAfterBreak="0">
+  <w:abstractNum w:abstractNumId="10" w15:restartNumberingAfterBreak="0">
     <w:nsid w:val="59085AB3"/>
     <w:multiLevelType w:val="hybridMultilevel"/>
     <w:tmpl w:val="7A268518"/>
@@ -1406,7 +1966,7 @@
       </w:rPr>
     </w:lvl>
   </w:abstractNum>
-  <w:abstractNum w:abstractNumId="10" w15:restartNumberingAfterBreak="0">
+  <w:abstractNum w:abstractNumId="11" w15:restartNumberingAfterBreak="0">
     <w:nsid w:val="5C974F57"/>
     <w:multiLevelType w:val="hybridMultilevel"/>
     <w:tmpl w:val="211EC694"/>
@@ -1492,7 +2052,7 @@
       </w:pPr>
     </w:lvl>
   </w:abstractNum>
-  <w:abstractNum w:abstractNumId="11" w15:restartNumberingAfterBreak="0">
+  <w:abstractNum w:abstractNumId="12" w15:restartNumberingAfterBreak="0">
     <w:nsid w:val="5EBA3F4E"/>
     <w:multiLevelType w:val="hybridMultilevel"/>
     <w:tmpl w:val="874CF82C"/>
@@ -1578,7 +2138,7 @@
       </w:pPr>
     </w:lvl>
   </w:abstractNum>
-  <w:abstractNum w:abstractNumId="12" w15:restartNumberingAfterBreak="0">
+  <w:abstractNum w:abstractNumId="13" w15:restartNumberingAfterBreak="0">
     <w:nsid w:val="6A4C39F0"/>
     <w:multiLevelType w:val="hybridMultilevel"/>
     <w:tmpl w:val="CCB606F4"/>
@@ -1664,7 +2224,7 @@
       </w:pPr>
     </w:lvl>
   </w:abstractNum>
-  <w:abstractNum w:abstractNumId="13" w15:restartNumberingAfterBreak="0">
+  <w:abstractNum w:abstractNumId="14" w15:restartNumberingAfterBreak="0">
     <w:nsid w:val="7964390B"/>
     <w:multiLevelType w:val="hybridMultilevel"/>
     <w:tmpl w:val="26C01794"/>
@@ -1751,28 +2311,28 @@
     </w:lvl>
   </w:abstractNum>
   <w:num w:numId="1">
-    <w:abstractNumId w:val="7"/>
+    <w:abstractNumId w:val="8"/>
   </w:num>
   <w:num w:numId="2">
     <w:abstractNumId w:val="1"/>
   </w:num>
   <w:num w:numId="3">
-    <w:abstractNumId w:val="8"/>
+    <w:abstractNumId w:val="9"/>
   </w:num>
   <w:num w:numId="4">
-    <w:abstractNumId w:val="11"/>
+    <w:abstractNumId w:val="12"/>
   </w:num>
   <w:num w:numId="5">
-    <w:abstractNumId w:val="13"/>
+    <w:abstractNumId w:val="14"/>
   </w:num>
   <w:num w:numId="6">
     <w:abstractNumId w:val="0"/>
   </w:num>
   <w:num w:numId="7">
-    <w:abstractNumId w:val="6"/>
+    <w:abstractNumId w:val="7"/>
   </w:num>
   <w:num w:numId="8">
-    <w:abstractNumId w:val="10"/>
+    <w:abstractNumId w:val="11"/>
   </w:num>
   <w:num w:numId="9">
     <w:abstractNumId w:val="2"/>
@@ -1781,7 +2341,7 @@
     <w:abstractNumId w:val="4"/>
   </w:num>
   <w:num w:numId="11">
-    <w:abstractNumId w:val="9"/>
+    <w:abstractNumId w:val="10"/>
   </w:num>
   <w:num w:numId="12">
     <w:abstractNumId w:val="3"/>
@@ -1790,13 +2350,16 @@
     <w:abstractNumId w:val="5"/>
   </w:num>
   <w:num w:numId="14">
-    <w:abstractNumId w:val="12"/>
+    <w:abstractNumId w:val="13"/>
+  </w:num>
+  <w:num w:numId="15">
+    <w:abstractNumId w:val="6"/>
   </w:num>
 </w:numbering>
 </file>
 
 <file path=word/styles.xml><?xml version="1.0" encoding="utf-8"?>
-<w:styles xmlns:mc="http://schemas.openxmlformats.org/markup-compatibility/2006" xmlns:r="http://schemas.openxmlformats.org/officeDocument/2006/relationships" xmlns:w="http://schemas.openxmlformats.org/wordprocessingml/2006/main" xmlns:w14="http://schemas.microsoft.com/office/word/2010/wordml" xmlns:w15="http://schemas.microsoft.com/office/word/2012/wordml" xmlns:w16cex="http://schemas.microsoft.com/office/word/2018/wordml/cex" xmlns:w16cid="http://schemas.microsoft.com/office/word/2016/wordml/cid" xmlns:w16="http://schemas.microsoft.com/office/word/2018/wordml" xmlns:w16sdtdh="http://schemas.microsoft.com/office/word/2020/wordml/sdtdatahash" xmlns:w16se="http://schemas.microsoft.com/office/word/2015/wordml/symex" mc:Ignorable="w14 w15 w16se w16cid w16 w16cex w16sdtdh">
+<w:styles xmlns:mc="http://schemas.openxmlformats.org/markup-compatibility/2006" xmlns:r="http://schemas.openxmlformats.org/officeDocument/2006/relationships" xmlns:w="http://schemas.openxmlformats.org/wordprocessingml/2006/main" xmlns:w14="http://schemas.microsoft.com/office/word/2010/wordml" xmlns:w15="http://schemas.microsoft.com/office/word/2012/wordml" xmlns:w16cex="http://schemas.microsoft.com/office/word/2018/wordml/cex" xmlns:w16cid="http://schemas.microsoft.com/office/word/2016/wordml/cid" xmlns:w16="http://schemas.microsoft.com/office/word/2018/wordml" xmlns:w16se="http://schemas.microsoft.com/office/word/2015/wordml/symex" mc:Ignorable="w14 w15 w16se w16cid w16 w16cex">
   <w:docDefaults>
     <w:rPrDefault>
       <w:rPr>
@@ -2484,6 +3047,1074 @@
 </w:styles>
 </file>
 
+<file path=word/charts/chart1.xml><?xml version="1.0" encoding="utf-8"?>
+<c:chartSpace xmlns:c="http://schemas.openxmlformats.org/drawingml/2006/chart" xmlns:a="http://schemas.openxmlformats.org/drawingml/2006/main" xmlns:r="http://schemas.openxmlformats.org/officeDocument/2006/relationships" xmlns:c16r2="http://schemas.microsoft.com/office/drawing/2015/06/chart">
+  <c:date1904 val="0"/>
+  <c:lang val="en-US"/>
+  <c:roundedCorners val="0"/>
+  <mc:AlternateContent xmlns:mc="http://schemas.openxmlformats.org/markup-compatibility/2006">
+    <mc:Choice xmlns:c14="http://schemas.microsoft.com/office/drawing/2007/8/2/chart" Requires="c14">
+      <c14:style val="102"/>
+    </mc:Choice>
+    <mc:Fallback>
+      <c:style val="2"/>
+    </mc:Fallback>
+  </mc:AlternateContent>
+  <c:chart>
+    <c:autoTitleDeleted val="1"/>
+    <c:plotArea>
+      <c:layout/>
+      <c:scatterChart>
+        <c:scatterStyle val="lineMarker"/>
+        <c:varyColors val="0"/>
+        <c:ser>
+          <c:idx val="0"/>
+          <c:order val="0"/>
+          <c:tx>
+            <c:strRef>
+              <c:f>Hoja1!$D$2</c:f>
+              <c:strCache>
+                <c:ptCount val="1"/>
+                <c:pt idx="0">
+                  <c:v>Vertices</c:v>
+                </c:pt>
+              </c:strCache>
+            </c:strRef>
+          </c:tx>
+          <c:spPr>
+            <a:ln w="25400" cap="rnd">
+              <a:noFill/>
+            </a:ln>
+            <a:effectLst>
+              <a:glow rad="139700">
+                <a:schemeClr val="accent1">
+                  <a:satMod val="175000"/>
+                  <a:alpha val="14000"/>
+                </a:schemeClr>
+              </a:glow>
+            </a:effectLst>
+          </c:spPr>
+          <c:marker>
+            <c:symbol val="circle"/>
+            <c:size val="3"/>
+            <c:spPr>
+              <a:solidFill>
+                <a:schemeClr val="accent1">
+                  <a:lumMod val="60000"/>
+                  <a:lumOff val="40000"/>
+                </a:schemeClr>
+              </a:solidFill>
+              <a:ln>
+                <a:noFill/>
+              </a:ln>
+              <a:effectLst>
+                <a:glow rad="63500">
+                  <a:schemeClr val="accent1">
+                    <a:satMod val="175000"/>
+                    <a:alpha val="25000"/>
+                  </a:schemeClr>
+                </a:glow>
+              </a:effectLst>
+            </c:spPr>
+          </c:marker>
+          <c:xVal>
+            <c:numRef>
+              <c:f>Hoja1!$C$3:$C$11</c:f>
+              <c:numCache>
+                <c:formatCode>General</c:formatCode>
+                <c:ptCount val="9"/>
+                <c:pt idx="0">
+                  <c:v>48.11</c:v>
+                </c:pt>
+                <c:pt idx="1">
+                  <c:v>60.94</c:v>
+                </c:pt>
+                <c:pt idx="2">
+                  <c:v>101.57</c:v>
+                </c:pt>
+                <c:pt idx="3">
+                  <c:v>370.21</c:v>
+                </c:pt>
+                <c:pt idx="4">
+                  <c:v>1188.4000000000001</c:v>
+                </c:pt>
+                <c:pt idx="5">
+                  <c:v>2087.2600000000002</c:v>
+                </c:pt>
+                <c:pt idx="6">
+                  <c:v>5328.17</c:v>
+                </c:pt>
+                <c:pt idx="7">
+                  <c:v>23458.23</c:v>
+                </c:pt>
+                <c:pt idx="8">
+                  <c:v>38926.699999999997</c:v>
+                </c:pt>
+              </c:numCache>
+            </c:numRef>
+          </c:xVal>
+          <c:yVal>
+            <c:numRef>
+              <c:f>Hoja1!$D$3:$D$11</c:f>
+              <c:numCache>
+                <c:formatCode>General</c:formatCode>
+                <c:ptCount val="9"/>
+                <c:pt idx="0">
+                  <c:v>74</c:v>
+                </c:pt>
+                <c:pt idx="1">
+                  <c:v>146</c:v>
+                </c:pt>
+                <c:pt idx="2">
+                  <c:v>295</c:v>
+                </c:pt>
+                <c:pt idx="3">
+                  <c:v>984</c:v>
+                </c:pt>
+                <c:pt idx="4">
+                  <c:v>1954</c:v>
+                </c:pt>
+                <c:pt idx="5">
+                  <c:v>2922</c:v>
+                </c:pt>
+                <c:pt idx="6">
+                  <c:v>6829</c:v>
+                </c:pt>
+                <c:pt idx="7">
+                  <c:v>9767</c:v>
+                </c:pt>
+                <c:pt idx="8">
+                  <c:v>13535</c:v>
+                </c:pt>
+              </c:numCache>
+            </c:numRef>
+          </c:yVal>
+          <c:smooth val="0"/>
+          <c:extLst>
+            <c:ext xmlns:c16="http://schemas.microsoft.com/office/drawing/2014/chart" uri="{C3380CC4-5D6E-409C-BE32-E72D297353CC}">
+              <c16:uniqueId val="{00000000-FF85-0946-A633-F4FA0D8465E0}"/>
+            </c:ext>
+          </c:extLst>
+        </c:ser>
+        <c:ser>
+          <c:idx val="1"/>
+          <c:order val="1"/>
+          <c:tx>
+            <c:strRef>
+              <c:f>Hoja1!$E$2</c:f>
+              <c:strCache>
+                <c:ptCount val="1"/>
+                <c:pt idx="0">
+                  <c:v>Arcos</c:v>
+                </c:pt>
+              </c:strCache>
+            </c:strRef>
+          </c:tx>
+          <c:spPr>
+            <a:ln w="25400" cap="rnd">
+              <a:noFill/>
+            </a:ln>
+            <a:effectLst>
+              <a:glow rad="139700">
+                <a:schemeClr val="accent2">
+                  <a:satMod val="175000"/>
+                  <a:alpha val="14000"/>
+                </a:schemeClr>
+              </a:glow>
+            </a:effectLst>
+          </c:spPr>
+          <c:marker>
+            <c:symbol val="circle"/>
+            <c:size val="3"/>
+            <c:spPr>
+              <a:solidFill>
+                <a:schemeClr val="accent2">
+                  <a:lumMod val="60000"/>
+                  <a:lumOff val="40000"/>
+                </a:schemeClr>
+              </a:solidFill>
+              <a:ln>
+                <a:noFill/>
+              </a:ln>
+              <a:effectLst>
+                <a:glow rad="63500">
+                  <a:schemeClr val="accent2">
+                    <a:satMod val="175000"/>
+                    <a:alpha val="25000"/>
+                  </a:schemeClr>
+                </a:glow>
+              </a:effectLst>
+            </c:spPr>
+          </c:marker>
+          <c:xVal>
+            <c:numRef>
+              <c:f>Hoja1!$C$3:$C$11</c:f>
+              <c:numCache>
+                <c:formatCode>General</c:formatCode>
+                <c:ptCount val="9"/>
+                <c:pt idx="0">
+                  <c:v>48.11</c:v>
+                </c:pt>
+                <c:pt idx="1">
+                  <c:v>60.94</c:v>
+                </c:pt>
+                <c:pt idx="2">
+                  <c:v>101.57</c:v>
+                </c:pt>
+                <c:pt idx="3">
+                  <c:v>370.21</c:v>
+                </c:pt>
+                <c:pt idx="4">
+                  <c:v>1188.4000000000001</c:v>
+                </c:pt>
+                <c:pt idx="5">
+                  <c:v>2087.2600000000002</c:v>
+                </c:pt>
+                <c:pt idx="6">
+                  <c:v>5328.17</c:v>
+                </c:pt>
+                <c:pt idx="7">
+                  <c:v>23458.23</c:v>
+                </c:pt>
+                <c:pt idx="8">
+                  <c:v>38926.699999999997</c:v>
+                </c:pt>
+              </c:numCache>
+            </c:numRef>
+          </c:xVal>
+          <c:yVal>
+            <c:numRef>
+              <c:f>Hoja1!$E$3:$E$11</c:f>
+              <c:numCache>
+                <c:formatCode>General</c:formatCode>
+                <c:ptCount val="9"/>
+                <c:pt idx="0">
+                  <c:v>73</c:v>
+                </c:pt>
+                <c:pt idx="1">
+                  <c:v>143</c:v>
+                </c:pt>
+                <c:pt idx="2">
+                  <c:v>382</c:v>
+                </c:pt>
+                <c:pt idx="3">
+                  <c:v>1633</c:v>
+                </c:pt>
+                <c:pt idx="4">
+                  <c:v>3560</c:v>
+                </c:pt>
+                <c:pt idx="5">
+                  <c:v>5773</c:v>
+                </c:pt>
+                <c:pt idx="6">
+                  <c:v>15334</c:v>
+                </c:pt>
+                <c:pt idx="7">
+                  <c:v>22758</c:v>
+                </c:pt>
+                <c:pt idx="8">
+                  <c:v>32270</c:v>
+                </c:pt>
+              </c:numCache>
+            </c:numRef>
+          </c:yVal>
+          <c:smooth val="0"/>
+          <c:extLst>
+            <c:ext xmlns:c16="http://schemas.microsoft.com/office/drawing/2014/chart" uri="{C3380CC4-5D6E-409C-BE32-E72D297353CC}">
+              <c16:uniqueId val="{00000001-FF85-0946-A633-F4FA0D8465E0}"/>
+            </c:ext>
+          </c:extLst>
+        </c:ser>
+        <c:dLbls>
+          <c:showLegendKey val="0"/>
+          <c:showVal val="0"/>
+          <c:showCatName val="0"/>
+          <c:showSerName val="0"/>
+          <c:showPercent val="0"/>
+          <c:showBubbleSize val="0"/>
+        </c:dLbls>
+        <c:axId val="220090719"/>
+        <c:axId val="220186367"/>
+      </c:scatterChart>
+      <c:valAx>
+        <c:axId val="220090719"/>
+        <c:scaling>
+          <c:orientation val="minMax"/>
+        </c:scaling>
+        <c:delete val="0"/>
+        <c:axPos val="b"/>
+        <c:majorGridlines>
+          <c:spPr>
+            <a:ln w="9525" cap="flat" cmpd="sng" algn="ctr">
+              <a:solidFill>
+                <a:schemeClr val="dk1">
+                  <a:lumMod val="65000"/>
+                  <a:lumOff val="35000"/>
+                  <a:alpha val="75000"/>
+                </a:schemeClr>
+              </a:solidFill>
+              <a:round/>
+            </a:ln>
+            <a:effectLst/>
+          </c:spPr>
+        </c:majorGridlines>
+        <c:numFmt formatCode="General" sourceLinked="1"/>
+        <c:majorTickMark val="none"/>
+        <c:minorTickMark val="none"/>
+        <c:tickLblPos val="nextTo"/>
+        <c:spPr>
+          <a:noFill/>
+          <a:ln w="9525" cap="flat" cmpd="sng" algn="ctr">
+            <a:noFill/>
+            <a:round/>
+          </a:ln>
+          <a:effectLst/>
+        </c:spPr>
+        <c:txPr>
+          <a:bodyPr rot="-60000000" spcFirstLastPara="1" vertOverflow="ellipsis" vert="horz" wrap="square" anchor="ctr" anchorCtr="1"/>
+          <a:lstStyle/>
+          <a:p>
+            <a:pPr>
+              <a:defRPr sz="900" b="0" i="0" u="none" strike="noStrike" kern="1200" baseline="0">
+                <a:solidFill>
+                  <a:schemeClr val="lt1">
+                    <a:lumMod val="75000"/>
+                  </a:schemeClr>
+                </a:solidFill>
+                <a:latin typeface="+mn-lt"/>
+                <a:ea typeface="+mn-ea"/>
+                <a:cs typeface="+mn-cs"/>
+              </a:defRPr>
+            </a:pPr>
+            <a:endParaRPr lang="en-CO"/>
+          </a:p>
+        </c:txPr>
+        <c:crossAx val="220186367"/>
+        <c:crosses val="autoZero"/>
+        <c:crossBetween val="midCat"/>
+      </c:valAx>
+      <c:valAx>
+        <c:axId val="220186367"/>
+        <c:scaling>
+          <c:orientation val="minMax"/>
+        </c:scaling>
+        <c:delete val="0"/>
+        <c:axPos val="l"/>
+        <c:majorGridlines>
+          <c:spPr>
+            <a:ln w="9525" cap="flat" cmpd="sng" algn="ctr">
+              <a:solidFill>
+                <a:schemeClr val="dk1">
+                  <a:lumMod val="65000"/>
+                  <a:lumOff val="35000"/>
+                  <a:alpha val="75000"/>
+                </a:schemeClr>
+              </a:solidFill>
+              <a:round/>
+            </a:ln>
+            <a:effectLst/>
+          </c:spPr>
+        </c:majorGridlines>
+        <c:numFmt formatCode="General" sourceLinked="1"/>
+        <c:majorTickMark val="none"/>
+        <c:minorTickMark val="none"/>
+        <c:tickLblPos val="nextTo"/>
+        <c:spPr>
+          <a:noFill/>
+          <a:ln w="9525" cap="flat" cmpd="sng" algn="ctr">
+            <a:solidFill>
+              <a:schemeClr val="lt1">
+                <a:lumMod val="50000"/>
+              </a:schemeClr>
+            </a:solidFill>
+            <a:round/>
+          </a:ln>
+          <a:effectLst/>
+        </c:spPr>
+        <c:txPr>
+          <a:bodyPr rot="-60000000" spcFirstLastPara="1" vertOverflow="ellipsis" vert="horz" wrap="square" anchor="ctr" anchorCtr="1"/>
+          <a:lstStyle/>
+          <a:p>
+            <a:pPr>
+              <a:defRPr sz="900" b="0" i="0" u="none" strike="noStrike" kern="1200" baseline="0">
+                <a:solidFill>
+                  <a:schemeClr val="lt1">
+                    <a:lumMod val="75000"/>
+                  </a:schemeClr>
+                </a:solidFill>
+                <a:latin typeface="+mn-lt"/>
+                <a:ea typeface="+mn-ea"/>
+                <a:cs typeface="+mn-cs"/>
+              </a:defRPr>
+            </a:pPr>
+            <a:endParaRPr lang="en-CO"/>
+          </a:p>
+        </c:txPr>
+        <c:crossAx val="220090719"/>
+        <c:crosses val="autoZero"/>
+        <c:crossBetween val="midCat"/>
+      </c:valAx>
+      <c:spPr>
+        <a:noFill/>
+        <a:ln>
+          <a:noFill/>
+        </a:ln>
+        <a:effectLst/>
+      </c:spPr>
+    </c:plotArea>
+    <c:legend>
+      <c:legendPos val="t"/>
+      <c:overlay val="0"/>
+      <c:spPr>
+        <a:noFill/>
+        <a:ln>
+          <a:noFill/>
+        </a:ln>
+        <a:effectLst/>
+      </c:spPr>
+      <c:txPr>
+        <a:bodyPr rot="0" spcFirstLastPara="1" vertOverflow="ellipsis" vert="horz" wrap="square" anchor="ctr" anchorCtr="1"/>
+        <a:lstStyle/>
+        <a:p>
+          <a:pPr>
+            <a:defRPr sz="900" b="0" i="0" u="none" strike="noStrike" kern="1200" baseline="0">
+              <a:solidFill>
+                <a:schemeClr val="lt1">
+                  <a:lumMod val="75000"/>
+                </a:schemeClr>
+              </a:solidFill>
+              <a:latin typeface="+mn-lt"/>
+              <a:ea typeface="+mn-ea"/>
+              <a:cs typeface="+mn-cs"/>
+            </a:defRPr>
+          </a:pPr>
+          <a:endParaRPr lang="en-CO"/>
+        </a:p>
+      </c:txPr>
+    </c:legend>
+    <c:plotVisOnly val="1"/>
+    <c:dispBlanksAs val="gap"/>
+    <c:extLst>
+      <c:ext xmlns:c16r3="http://schemas.microsoft.com/office/drawing/2017/03/chart" uri="{56B9EC1D-385E-4148-901F-78D8002777C0}">
+        <c16r3:dataDisplayOptions16>
+          <c16r3:dispNaAsBlank val="1"/>
+        </c16r3:dataDisplayOptions16>
+      </c:ext>
+    </c:extLst>
+    <c:showDLblsOverMax val="0"/>
+  </c:chart>
+  <c:spPr>
+    <a:solidFill>
+      <a:schemeClr val="dk1">
+        <a:lumMod val="75000"/>
+        <a:lumOff val="25000"/>
+      </a:schemeClr>
+    </a:solidFill>
+    <a:ln w="9525" cap="flat" cmpd="sng" algn="ctr">
+      <a:solidFill>
+        <a:schemeClr val="dk1">
+          <a:lumMod val="15000"/>
+          <a:lumOff val="85000"/>
+        </a:schemeClr>
+      </a:solidFill>
+      <a:round/>
+    </a:ln>
+    <a:effectLst/>
+  </c:spPr>
+  <c:txPr>
+    <a:bodyPr/>
+    <a:lstStyle/>
+    <a:p>
+      <a:pPr>
+        <a:defRPr/>
+      </a:pPr>
+      <a:endParaRPr lang="en-CO"/>
+    </a:p>
+  </c:txPr>
+  <c:externalData r:id="rId3">
+    <c:autoUpdate val="0"/>
+  </c:externalData>
+</c:chartSpace>
+</file>
+
+<file path=word/charts/colors1.xml><?xml version="1.0" encoding="utf-8"?>
+<cs:colorStyle xmlns:cs="http://schemas.microsoft.com/office/drawing/2012/chartStyle" xmlns:a="http://schemas.openxmlformats.org/drawingml/2006/main" meth="cycle" id="10">
+  <a:schemeClr val="accent1"/>
+  <a:schemeClr val="accent2"/>
+  <a:schemeClr val="accent3"/>
+  <a:schemeClr val="accent4"/>
+  <a:schemeClr val="accent5"/>
+  <a:schemeClr val="accent6"/>
+  <cs:variation/>
+  <cs:variation>
+    <a:lumMod val="60000"/>
+  </cs:variation>
+  <cs:variation>
+    <a:lumMod val="80000"/>
+    <a:lumOff val="20000"/>
+  </cs:variation>
+  <cs:variation>
+    <a:lumMod val="80000"/>
+  </cs:variation>
+  <cs:variation>
+    <a:lumMod val="60000"/>
+    <a:lumOff val="40000"/>
+  </cs:variation>
+  <cs:variation>
+    <a:lumMod val="50000"/>
+  </cs:variation>
+  <cs:variation>
+    <a:lumMod val="70000"/>
+    <a:lumOff val="30000"/>
+  </cs:variation>
+  <cs:variation>
+    <a:lumMod val="70000"/>
+  </cs:variation>
+  <cs:variation>
+    <a:lumMod val="50000"/>
+    <a:lumOff val="50000"/>
+  </cs:variation>
+</cs:colorStyle>
+</file>
+
+<file path=word/charts/style1.xml><?xml version="1.0" encoding="utf-8"?>
+<cs:chartStyle xmlns:cs="http://schemas.microsoft.com/office/drawing/2012/chartStyle" xmlns:a="http://schemas.openxmlformats.org/drawingml/2006/main" id="245">
+  <cs:axisTitle>
+    <cs:lnRef idx="0"/>
+    <cs:fillRef idx="0"/>
+    <cs:effectRef idx="0"/>
+    <cs:fontRef idx="minor">
+      <a:schemeClr val="lt1">
+        <a:lumMod val="75000"/>
+      </a:schemeClr>
+    </cs:fontRef>
+    <cs:defRPr sz="900" b="1" kern="1200"/>
+  </cs:axisTitle>
+  <cs:categoryAxis>
+    <cs:lnRef idx="0"/>
+    <cs:fillRef idx="0"/>
+    <cs:effectRef idx="0"/>
+    <cs:fontRef idx="minor">
+      <a:schemeClr val="lt1">
+        <a:lumMod val="75000"/>
+      </a:schemeClr>
+    </cs:fontRef>
+    <cs:defRPr sz="900" kern="1200"/>
+  </cs:categoryAxis>
+  <cs:chartArea>
+    <cs:lnRef idx="0"/>
+    <cs:fillRef idx="0"/>
+    <cs:effectRef idx="0"/>
+    <cs:fontRef idx="minor">
+      <a:schemeClr val="dk1"/>
+    </cs:fontRef>
+    <cs:spPr>
+      <a:solidFill>
+        <a:schemeClr val="dk1">
+          <a:lumMod val="75000"/>
+          <a:lumOff val="25000"/>
+        </a:schemeClr>
+      </a:solidFill>
+      <a:ln w="9525" cap="flat" cmpd="sng" algn="ctr">
+        <a:solidFill>
+          <a:schemeClr val="dk1">
+            <a:lumMod val="15000"/>
+            <a:lumOff val="85000"/>
+          </a:schemeClr>
+        </a:solidFill>
+        <a:round/>
+      </a:ln>
+    </cs:spPr>
+    <cs:defRPr sz="900" kern="1200"/>
+  </cs:chartArea>
+  <cs:dataLabel>
+    <cs:lnRef idx="0"/>
+    <cs:fillRef idx="0"/>
+    <cs:effectRef idx="0"/>
+    <cs:fontRef idx="minor">
+      <a:schemeClr val="lt1">
+        <a:lumMod val="75000"/>
+      </a:schemeClr>
+    </cs:fontRef>
+    <cs:defRPr sz="900" kern="1200"/>
+  </cs:dataLabel>
+  <cs:dataLabelCallout>
+    <cs:lnRef idx="0"/>
+    <cs:fillRef idx="0"/>
+    <cs:effectRef idx="0"/>
+    <cs:fontRef idx="minor">
+      <a:schemeClr val="lt1">
+        <a:lumMod val="15000"/>
+        <a:lumOff val="85000"/>
+      </a:schemeClr>
+    </cs:fontRef>
+    <cs:spPr>
+      <a:solidFill>
+        <a:schemeClr val="dk1">
+          <a:lumMod val="65000"/>
+          <a:lumOff val="35000"/>
+        </a:schemeClr>
+      </a:solidFill>
+    </cs:spPr>
+    <cs:defRPr sz="900" kern="1200"/>
+    <cs:bodyPr rot="0" spcFirstLastPara="1" vertOverflow="clip" horzOverflow="clip" vert="horz" wrap="square" lIns="36576" tIns="18288" rIns="36576" bIns="18288" anchor="ctr" anchorCtr="1">
+      <a:spAutoFit/>
+    </cs:bodyPr>
+  </cs:dataLabelCallout>
+  <cs:dataPoint>
+    <cs:lnRef idx="0">
+      <cs:styleClr val="auto"/>
+    </cs:lnRef>
+    <cs:fillRef idx="0"/>
+    <cs:effectRef idx="0">
+      <cs:styleClr val="auto"/>
+    </cs:effectRef>
+    <cs:fontRef idx="minor">
+      <a:schemeClr val="dk1"/>
+    </cs:fontRef>
+    <cs:spPr>
+      <a:ln w="9525" cap="flat" cmpd="sng" algn="ctr">
+        <a:solidFill>
+          <a:schemeClr val="phClr"/>
+        </a:solidFill>
+        <a:miter lim="800000"/>
+      </a:ln>
+      <a:effectLst>
+        <a:glow rad="63500">
+          <a:schemeClr val="phClr">
+            <a:satMod val="175000"/>
+            <a:alpha val="25000"/>
+          </a:schemeClr>
+        </a:glow>
+      </a:effectLst>
+    </cs:spPr>
+  </cs:dataPoint>
+  <cs:dataPoint3D>
+    <cs:lnRef idx="0">
+      <cs:styleClr val="auto"/>
+    </cs:lnRef>
+    <cs:fillRef idx="0">
+      <cs:styleClr val="auto"/>
+    </cs:fillRef>
+    <cs:effectRef idx="0">
+      <cs:styleClr val="auto"/>
+    </cs:effectRef>
+    <cs:fontRef idx="minor">
+      <a:schemeClr val="dk1"/>
+    </cs:fontRef>
+    <cs:spPr>
+      <a:ln w="9525" cap="flat" cmpd="sng" algn="ctr">
+        <a:solidFill>
+          <a:schemeClr val="phClr"/>
+        </a:solidFill>
+        <a:miter lim="800000"/>
+      </a:ln>
+      <a:effectLst>
+        <a:glow rad="63500">
+          <a:schemeClr val="phClr">
+            <a:satMod val="175000"/>
+            <a:alpha val="25000"/>
+          </a:schemeClr>
+        </a:glow>
+      </a:effectLst>
+    </cs:spPr>
+  </cs:dataPoint3D>
+  <cs:dataPointLine>
+    <cs:lnRef idx="0">
+      <cs:styleClr val="auto"/>
+    </cs:lnRef>
+    <cs:fillRef idx="0">
+      <cs:styleClr val="auto"/>
+    </cs:fillRef>
+    <cs:effectRef idx="0">
+      <cs:styleClr val="auto"/>
+    </cs:effectRef>
+    <cs:fontRef idx="minor">
+      <a:schemeClr val="dk1"/>
+    </cs:fontRef>
+    <cs:spPr>
+      <a:ln w="22225" cap="rnd">
+        <a:solidFill>
+          <a:schemeClr val="phClr"/>
+        </a:solidFill>
+      </a:ln>
+      <a:effectLst>
+        <a:glow rad="139700">
+          <a:schemeClr val="phClr">
+            <a:satMod val="175000"/>
+            <a:alpha val="14000"/>
+          </a:schemeClr>
+        </a:glow>
+      </a:effectLst>
+    </cs:spPr>
+  </cs:dataPointLine>
+  <cs:dataPointMarker>
+    <cs:lnRef idx="0">
+      <cs:styleClr val="auto"/>
+    </cs:lnRef>
+    <cs:fillRef idx="0">
+      <cs:styleClr val="auto"/>
+    </cs:fillRef>
+    <cs:effectRef idx="0">
+      <cs:styleClr val="auto"/>
+    </cs:effectRef>
+    <cs:fontRef idx="minor">
+      <a:schemeClr val="dk1"/>
+    </cs:fontRef>
+    <cs:spPr>
+      <a:solidFill>
+        <a:schemeClr val="phClr">
+          <a:lumMod val="60000"/>
+          <a:lumOff val="40000"/>
+        </a:schemeClr>
+      </a:solidFill>
+      <a:effectLst>
+        <a:glow rad="63500">
+          <a:schemeClr val="phClr">
+            <a:satMod val="175000"/>
+            <a:alpha val="25000"/>
+          </a:schemeClr>
+        </a:glow>
+      </a:effectLst>
+    </cs:spPr>
+  </cs:dataPointMarker>
+  <cs:dataPointMarkerLayout symbol="circle" size="3"/>
+  <cs:dataPointWireframe>
+    <cs:lnRef idx="0">
+      <cs:styleClr val="auto"/>
+    </cs:lnRef>
+    <cs:fillRef idx="0"/>
+    <cs:effectRef idx="0"/>
+    <cs:fontRef idx="minor">
+      <a:schemeClr val="dk1"/>
+    </cs:fontRef>
+    <cs:spPr>
+      <a:ln w="9525" cap="rnd">
+        <a:solidFill>
+          <a:schemeClr val="phClr"/>
+        </a:solidFill>
+        <a:round/>
+      </a:ln>
+    </cs:spPr>
+  </cs:dataPointWireframe>
+  <cs:dataTable>
+    <cs:lnRef idx="0"/>
+    <cs:fillRef idx="0"/>
+    <cs:effectRef idx="0"/>
+    <cs:fontRef idx="minor">
+      <a:schemeClr val="lt1">
+        <a:lumMod val="75000"/>
+      </a:schemeClr>
+    </cs:fontRef>
+    <cs:spPr>
+      <a:ln w="9525">
+        <a:solidFill>
+          <a:schemeClr val="dk1">
+            <a:lumMod val="50000"/>
+            <a:lumOff val="50000"/>
+          </a:schemeClr>
+        </a:solidFill>
+      </a:ln>
+    </cs:spPr>
+    <cs:defRPr sz="900" kern="1200"/>
+  </cs:dataTable>
+  <cs:downBar>
+    <cs:lnRef idx="0"/>
+    <cs:fillRef idx="0"/>
+    <cs:effectRef idx="0"/>
+    <cs:fontRef idx="minor">
+      <a:schemeClr val="lt1"/>
+    </cs:fontRef>
+    <cs:spPr>
+      <a:solidFill>
+        <a:schemeClr val="dk1">
+          <a:lumMod val="50000"/>
+          <a:lumOff val="50000"/>
+        </a:schemeClr>
+      </a:solidFill>
+      <a:ln w="9525">
+        <a:solidFill>
+          <a:schemeClr val="dk1">
+            <a:lumMod val="75000"/>
+          </a:schemeClr>
+        </a:solidFill>
+        <a:round/>
+      </a:ln>
+    </cs:spPr>
+  </cs:downBar>
+  <cs:dropLine>
+    <cs:lnRef idx="0"/>
+    <cs:fillRef idx="0"/>
+    <cs:effectRef idx="0"/>
+    <cs:fontRef idx="minor">
+      <a:schemeClr val="dk1"/>
+    </cs:fontRef>
+    <cs:spPr>
+      <a:ln w="9525">
+        <a:solidFill>
+          <a:schemeClr val="lt1">
+            <a:lumMod val="50000"/>
+          </a:schemeClr>
+        </a:solidFill>
+        <a:round/>
+      </a:ln>
+    </cs:spPr>
+  </cs:dropLine>
+  <cs:errorBar>
+    <cs:lnRef idx="0"/>
+    <cs:fillRef idx="0"/>
+    <cs:effectRef idx="0"/>
+    <cs:fontRef idx="minor">
+      <a:schemeClr val="dk1"/>
+    </cs:fontRef>
+    <cs:spPr>
+      <a:ln w="9525">
+        <a:solidFill>
+          <a:schemeClr val="lt1">
+            <a:lumMod val="50000"/>
+          </a:schemeClr>
+        </a:solidFill>
+        <a:round/>
+      </a:ln>
+    </cs:spPr>
+  </cs:errorBar>
+  <cs:floor>
+    <cs:lnRef idx="0"/>
+    <cs:fillRef idx="0"/>
+    <cs:effectRef idx="0"/>
+    <cs:fontRef idx="minor">
+      <a:schemeClr val="dk1"/>
+    </cs:fontRef>
+  </cs:floor>
+  <cs:gridlineMajor>
+    <cs:lnRef idx="0"/>
+    <cs:fillRef idx="0"/>
+    <cs:effectRef idx="0"/>
+    <cs:fontRef idx="minor">
+      <a:schemeClr val="tx1"/>
+    </cs:fontRef>
+    <cs:spPr>
+      <a:ln w="9525" cap="flat" cmpd="sng" algn="ctr">
+        <a:solidFill>
+          <a:schemeClr val="dk1">
+            <a:lumMod val="65000"/>
+            <a:lumOff val="35000"/>
+            <a:alpha val="75000"/>
+          </a:schemeClr>
+        </a:solidFill>
+        <a:round/>
+      </a:ln>
+    </cs:spPr>
+  </cs:gridlineMajor>
+  <cs:gridlineMinor>
+    <cs:lnRef idx="0"/>
+    <cs:fillRef idx="0"/>
+    <cs:effectRef idx="0"/>
+    <cs:fontRef idx="minor">
+      <a:schemeClr val="tx1"/>
+    </cs:fontRef>
+    <cs:spPr>
+      <a:ln w="9525" cap="flat" cmpd="sng" algn="ctr">
+        <a:solidFill>
+          <a:schemeClr val="dk1">
+            <a:lumMod val="65000"/>
+            <a:lumOff val="35000"/>
+            <a:alpha val="25000"/>
+          </a:schemeClr>
+        </a:solidFill>
+        <a:round/>
+      </a:ln>
+    </cs:spPr>
+  </cs:gridlineMinor>
+  <cs:hiLoLine>
+    <cs:lnRef idx="0"/>
+    <cs:fillRef idx="0"/>
+    <cs:effectRef idx="0"/>
+    <cs:fontRef idx="minor">
+      <a:schemeClr val="dk1"/>
+    </cs:fontRef>
+    <cs:spPr>
+      <a:ln w="9525">
+        <a:solidFill>
+          <a:schemeClr val="lt1">
+            <a:lumMod val="50000"/>
+          </a:schemeClr>
+        </a:solidFill>
+        <a:round/>
+      </a:ln>
+    </cs:spPr>
+  </cs:hiLoLine>
+  <cs:leaderLine>
+    <cs:lnRef idx="0"/>
+    <cs:fillRef idx="0"/>
+    <cs:effectRef idx="0"/>
+    <cs:fontRef idx="minor">
+      <a:schemeClr val="dk1"/>
+    </cs:fontRef>
+    <cs:spPr>
+      <a:ln w="9525">
+        <a:solidFill>
+          <a:schemeClr val="lt1">
+            <a:lumMod val="50000"/>
+          </a:schemeClr>
+        </a:solidFill>
+        <a:round/>
+      </a:ln>
+    </cs:spPr>
+  </cs:leaderLine>
+  <cs:legend>
+    <cs:lnRef idx="0"/>
+    <cs:fillRef idx="0"/>
+    <cs:effectRef idx="0"/>
+    <cs:fontRef idx="minor">
+      <a:schemeClr val="lt1">
+        <a:lumMod val="75000"/>
+      </a:schemeClr>
+    </cs:fontRef>
+    <cs:defRPr sz="900" kern="1200"/>
+  </cs:legend>
+  <cs:plotArea>
+    <cs:lnRef idx="0"/>
+    <cs:fillRef idx="0"/>
+    <cs:effectRef idx="0"/>
+    <cs:fontRef idx="minor">
+      <a:schemeClr val="dk1"/>
+    </cs:fontRef>
+  </cs:plotArea>
+  <cs:plotArea3D>
+    <cs:lnRef idx="0"/>
+    <cs:fillRef idx="0"/>
+    <cs:effectRef idx="0"/>
+    <cs:fontRef idx="minor">
+      <a:schemeClr val="dk1"/>
+    </cs:fontRef>
+  </cs:plotArea3D>
+  <cs:seriesAxis>
+    <cs:lnRef idx="0"/>
+    <cs:fillRef idx="0"/>
+    <cs:effectRef idx="0"/>
+    <cs:fontRef idx="minor">
+      <a:schemeClr val="lt1">
+        <a:lumMod val="75000"/>
+      </a:schemeClr>
+    </cs:fontRef>
+    <cs:defRPr sz="900" kern="1200"/>
+  </cs:seriesAxis>
+  <cs:seriesLine>
+    <cs:lnRef idx="0"/>
+    <cs:fillRef idx="0"/>
+    <cs:effectRef idx="0"/>
+    <cs:fontRef idx="minor">
+      <a:schemeClr val="dk1"/>
+    </cs:fontRef>
+    <cs:spPr>
+      <a:ln w="9525">
+        <a:solidFill>
+          <a:schemeClr val="lt1">
+            <a:lumMod val="50000"/>
+          </a:schemeClr>
+        </a:solidFill>
+        <a:round/>
+      </a:ln>
+    </cs:spPr>
+  </cs:seriesLine>
+  <cs:title>
+    <cs:lnRef idx="0"/>
+    <cs:fillRef idx="0"/>
+    <cs:effectRef idx="0"/>
+    <cs:fontRef idx="minor">
+      <a:schemeClr val="lt1">
+        <a:lumMod val="85000"/>
+      </a:schemeClr>
+    </cs:fontRef>
+    <cs:defRPr sz="1400" b="1" kern="1200" cap="none" baseline="0"/>
+  </cs:title>
+  <cs:trendline>
+    <cs:lnRef idx="0">
+      <cs:styleClr val="auto"/>
+    </cs:lnRef>
+    <cs:fillRef idx="0"/>
+    <cs:effectRef idx="0"/>
+    <cs:fontRef idx="minor">
+      <a:schemeClr val="lt1"/>
+    </cs:fontRef>
+    <cs:spPr>
+      <a:ln w="25400" cap="rnd">
+        <a:solidFill>
+          <a:schemeClr val="phClr">
+            <a:alpha val="50000"/>
+          </a:schemeClr>
+        </a:solidFill>
+      </a:ln>
+    </cs:spPr>
+  </cs:trendline>
+  <cs:trendlineLabel>
+    <cs:lnRef idx="0"/>
+    <cs:fillRef idx="0"/>
+    <cs:effectRef idx="0"/>
+    <cs:fontRef idx="minor">
+      <a:schemeClr val="lt1">
+        <a:lumMod val="75000"/>
+      </a:schemeClr>
+    </cs:fontRef>
+    <cs:defRPr sz="900" kern="1200"/>
+  </cs:trendlineLabel>
+  <cs:upBar>
+    <cs:lnRef idx="0"/>
+    <cs:fillRef idx="0"/>
+    <cs:effectRef idx="0"/>
+    <cs:fontRef idx="minor">
+      <a:schemeClr val="dk1"/>
+    </cs:fontRef>
+    <cs:spPr>
+      <a:solidFill>
+        <a:schemeClr val="lt1">
+          <a:lumMod val="85000"/>
+        </a:schemeClr>
+      </a:solidFill>
+      <a:ln w="9525">
+        <a:solidFill>
+          <a:schemeClr val="dk1">
+            <a:lumMod val="50000"/>
+          </a:schemeClr>
+        </a:solidFill>
+        <a:round/>
+      </a:ln>
+    </cs:spPr>
+  </cs:upBar>
+  <cs:valueAxis>
+    <cs:lnRef idx="0"/>
+    <cs:fillRef idx="0"/>
+    <cs:effectRef idx="0"/>
+    <cs:fontRef idx="minor">
+      <a:schemeClr val="lt1">
+        <a:lumMod val="75000"/>
+      </a:schemeClr>
+    </cs:fontRef>
+    <cs:spPr>
+      <a:ln w="9525" cap="flat" cmpd="sng" algn="ctr">
+        <a:solidFill>
+          <a:schemeClr val="lt1">
+            <a:lumMod val="50000"/>
+          </a:schemeClr>
+        </a:solidFill>
+        <a:round/>
+      </a:ln>
+    </cs:spPr>
+    <cs:defRPr sz="900" kern="1200"/>
+    <cs:bodyPr/>
+  </cs:valueAxis>
+  <cs:wall>
+    <cs:lnRef idx="0"/>
+    <cs:fillRef idx="0"/>
+    <cs:effectRef idx="0"/>
+    <cs:fontRef idx="minor">
+      <a:schemeClr val="dk1"/>
+    </cs:fontRef>
+  </cs:wall>
+</cs:chartStyle>
+</file>
+
 <file path=word/theme/theme1.xml><?xml version="1.0" encoding="utf-8"?>
 <a:theme xmlns:a="http://schemas.openxmlformats.org/drawingml/2006/main" name="Office Theme">
   <a:themeElements>
@@ -3014,7 +4645,22 @@
 </file>
 
 <file path=customXml/itemProps2.xml><?xml version="1.0" encoding="utf-8"?>
-<ds:datastoreItem xmlns:ds="http://schemas.openxmlformats.org/officeDocument/2006/customXml" ds:itemID="{B5A68955-FE31-4882-A896-23358313A6FD}"/>
+<ds:datastoreItem xmlns:ds="http://schemas.openxmlformats.org/officeDocument/2006/customXml" ds:itemID="{B5A68955-FE31-4882-A896-23358313A6FD}">
+  <ds:schemaRefs>
+    <ds:schemaRef ds:uri="http://schemas.microsoft.com/office/2006/metadata/contentType"/>
+    <ds:schemaRef ds:uri="http://schemas.microsoft.com/office/2006/metadata/properties/metaAttributes"/>
+    <ds:schemaRef ds:uri="http://www.w3.org/2001/XMLSchema"/>
+    <ds:schemaRef ds:uri="http://schemas.microsoft.com/office/2006/metadata/properties"/>
+    <ds:schemaRef ds:uri="164883f8-7691-4ecf-b54a-664c0d0edefe"/>
+    <ds:schemaRef ds:uri="85e30bcc-d76c-4413-8e4d-2dce22fb0743"/>
+    <ds:schemaRef ds:uri="http://schemas.microsoft.com/office/2006/documentManagement/types"/>
+    <ds:schemaRef ds:uri="http://schemas.microsoft.com/office/infopath/2007/PartnerControls"/>
+    <ds:schemaRef ds:uri="http://schemas.openxmlformats.org/package/2006/metadata/core-properties"/>
+    <ds:schemaRef ds:uri="http://purl.org/dc/elements/1.1/"/>
+    <ds:schemaRef ds:uri="http://purl.org/dc/terms/"/>
+    <ds:schemaRef ds:uri="http://schemas.microsoft.com/internal/obd"/>
+  </ds:schemaRefs>
+</ds:datastoreItem>
 </file>
 
 <file path=customXml/itemProps3.xml><?xml version="1.0" encoding="utf-8"?>

</xml_diff>